<commit_message>
Sugest ke grafickým kartám
</commit_message>
<xml_diff>
--- a/07 Sběrnice a komunikace periférií/7. otázka.docx
+++ b/07 Sběrnice a komunikace periférií/7. otázka.docx
@@ -1263,8 +1263,6 @@
       <w:r>
         <w:br w:type="page"/>
       </w:r>
-      <w:bookmarkStart w:id="0" w:name="_GoBack"/>
-      <w:bookmarkEnd w:id="0"/>
     </w:p>
     <w:p>
       <w:pPr>
@@ -2104,10 +2102,10 @@
             <v:path o:extrusionok="f" gradientshapeok="t" o:connecttype="rect"/>
             <o:lock v:ext="edit" aspectratio="t"/>
           </v:shapetype>
-          <v:shape id="_x0000_i1025" type="#_x0000_t75" style="width:472.85pt;height:300.65pt" o:ole="">
+          <v:shape id="_x0000_i1025" type="#_x0000_t75" style="width:473pt;height:300.55pt" o:ole="">
             <v:imagedata r:id="rId8" o:title=""/>
           </v:shape>
-          <o:OLEObject Type="Embed" ProgID="Word.Document.8" ShapeID="_x0000_i1025" DrawAspect="Content" ObjectID="_1613332419" r:id="rId9">
+          <o:OLEObject Type="Embed" ProgID="Word.Document.8" ShapeID="_x0000_i1025" DrawAspect="Content" ObjectID="_1616520197" r:id="rId9">
             <o:FieldCodes>\s</o:FieldCodes>
           </o:OLEObject>
         </w:object>
@@ -2145,7 +2143,21 @@
         <w:t>pooling</w:t>
       </w:r>
       <w:r>
-        <w:t>) - CPU neustále sleduji periferii, jestli něco nepotřebuje, pomalé, zatěžuje CPU (např. DOS)</w:t>
+        <w:t xml:space="preserve">) - CPU neustále sleduji periferii, jestli něco nepotřebuje, pomalé, </w:t>
+      </w:r>
+      <w:proofErr w:type="gramStart"/>
+      <w:r>
+        <w:t xml:space="preserve">zatěžuje </w:t>
+      </w:r>
+      <w:r>
+        <w:t xml:space="preserve"> -</w:t>
+      </w:r>
+      <w:proofErr w:type="gramEnd"/>
+      <w:r>
+        <w:t xml:space="preserve"> </w:t>
+      </w:r>
+      <w:r>
+        <w:t xml:space="preserve"> (např. DOS)</w:t>
       </w:r>
     </w:p>
     <w:p>
@@ -3162,7 +3174,10 @@
         <w:t>https://is.mendelu.cz/eknihovna/opory/zobraz_cast.pl?cast=650</w:t>
       </w:r>
     </w:p>
-    <w:p/>
+    <w:p>
+      <w:bookmarkStart w:id="0" w:name="_GoBack"/>
+      <w:bookmarkEnd w:id="0"/>
+    </w:p>
     <w:sectPr>
       <w:headerReference w:type="default" r:id="rId25"/>
       <w:footerReference w:type="default" r:id="rId26"/>
@@ -3210,6 +3225,7 @@
         <w:docPartUnique/>
       </w:docPartObj>
     </w:sdtPr>
+    <w:sdtEndPr/>
     <w:sdtContent>
       <w:p>
         <w:pPr>
@@ -5120,7 +5136,7 @@
       </w:pPr>
     </w:pPrDefault>
   </w:docDefaults>
-  <w:latentStyles w:defLockedState="0" w:defUIPriority="99" w:defSemiHidden="0" w:defUnhideWhenUsed="0" w:defQFormat="0" w:count="375">
+  <w:latentStyles w:defLockedState="0" w:defUIPriority="99" w:defSemiHidden="0" w:defUnhideWhenUsed="0" w:defQFormat="0" w:count="376">
     <w:lsdException w:name="Normal" w:uiPriority="0" w:qFormat="1"/>
     <w:lsdException w:name="heading 1" w:uiPriority="9" w:qFormat="1"/>
     <w:lsdException w:name="heading 2" w:semiHidden="1" w:uiPriority="9" w:unhideWhenUsed="1" w:qFormat="1"/>
@@ -5226,7 +5242,6 @@
     <w:lsdException w:name="HTML Sample" w:semiHidden="1" w:unhideWhenUsed="1"/>
     <w:lsdException w:name="HTML Typewriter" w:semiHidden="1" w:unhideWhenUsed="1"/>
     <w:lsdException w:name="HTML Variable" w:semiHidden="1" w:unhideWhenUsed="1"/>
-    <w:lsdException w:name="Normal Table" w:semiHidden="1" w:unhideWhenUsed="1"/>
     <w:lsdException w:name="annotation subject" w:semiHidden="1" w:unhideWhenUsed="1"/>
     <w:lsdException w:name="No List" w:semiHidden="1" w:unhideWhenUsed="1"/>
     <w:lsdException w:name="Outline List 1" w:semiHidden="1" w:unhideWhenUsed="1"/>
@@ -5273,10 +5288,8 @@
     <w:lsdException w:name="Table Subtle 2" w:semiHidden="1" w:unhideWhenUsed="1"/>
     <w:lsdException w:name="Table Web 1" w:semiHidden="1" w:unhideWhenUsed="1"/>
     <w:lsdException w:name="Table Web 2" w:semiHidden="1" w:unhideWhenUsed="1"/>
-    <w:lsdException w:name="Table Web 3" w:semiHidden="1" w:unhideWhenUsed="1"/>
     <w:lsdException w:name="Balloon Text" w:semiHidden="1" w:unhideWhenUsed="1"/>
     <w:lsdException w:name="Table Grid" w:uiPriority="39"/>
-    <w:lsdException w:name="Table Theme" w:semiHidden="1" w:unhideWhenUsed="1"/>
     <w:lsdException w:name="Placeholder Text" w:semiHidden="1"/>
     <w:lsdException w:name="No Spacing" w:uiPriority="1" w:qFormat="1"/>
     <w:lsdException w:name="Light Shading" w:uiPriority="60"/>
@@ -5496,6 +5509,7 @@
     <w:lsdException w:name="Smart Hyperlink" w:semiHidden="1" w:unhideWhenUsed="1"/>
     <w:lsdException w:name="Hashtag" w:semiHidden="1" w:unhideWhenUsed="1"/>
     <w:lsdException w:name="Unresolved Mention" w:semiHidden="1" w:unhideWhenUsed="1"/>
+    <w:lsdException w:name="Smart Link" w:semiHidden="1" w:unhideWhenUsed="1"/>
   </w:latentStyles>
   <w:style w:type="paragraph" w:default="1" w:styleId="Normln">
     <w:name w:val="Normal"/>
@@ -5910,6 +5924,37 @@
       <w:lang w:val="cs-CZ"/>
     </w:rPr>
   </w:style>
+  <w:style w:type="paragraph" w:styleId="Textbubliny">
+    <w:name w:val="Balloon Text"/>
+    <w:basedOn w:val="Normln"/>
+    <w:link w:val="TextbublinyChar"/>
+    <w:uiPriority w:val="99"/>
+    <w:semiHidden/>
+    <w:unhideWhenUsed/>
+    <w:rsid w:val="003C3768"/>
+    <w:pPr>
+      <w:spacing w:after="0" w:line="240" w:lineRule="auto"/>
+    </w:pPr>
+    <w:rPr>
+      <w:rFonts w:ascii="Segoe UI" w:hAnsi="Segoe UI" w:cs="Segoe UI"/>
+      <w:sz w:val="18"/>
+      <w:szCs w:val="18"/>
+    </w:rPr>
+  </w:style>
+  <w:style w:type="character" w:customStyle="1" w:styleId="TextbublinyChar">
+    <w:name w:val="Text bubliny Char"/>
+    <w:basedOn w:val="Standardnpsmoodstavce"/>
+    <w:link w:val="Textbubliny"/>
+    <w:uiPriority w:val="99"/>
+    <w:semiHidden/>
+    <w:rsid w:val="003C3768"/>
+    <w:rPr>
+      <w:rFonts w:ascii="Segoe UI" w:hAnsi="Segoe UI" w:cs="Segoe UI"/>
+      <w:sz w:val="18"/>
+      <w:szCs w:val="18"/>
+      <w:lang w:val="cs-CZ"/>
+    </w:rPr>
+  </w:style>
 </w:styles>
 </file>
 

</xml_diff>